<commit_message>
Added 1 Thessalonians ch. 2
</commit_message>
<xml_diff>
--- a/1 Thessalonians.docx
+++ b/1 Thessalonians.docx
@@ -87,163 +87,620 @@
           <w:lang w:val="en-US"/>
         </w:rPr>
       </w:pPr>
+      <w:r>
+        <w:rPr>
+          <w:lang w:val="en-US"/>
+        </w:rPr>
+        <w:t>Knowing, brethren beloved, your election of God.</w:t>
+      </w:r>
+    </w:p>
+    <w:p>
+      <w:pPr>
+        <w:pStyle w:val="ListParagraph"/>
+        <w:numPr>
+          <w:ilvl w:val="0"/>
+          <w:numId w:val="1"/>
+        </w:numPr>
+        <w:rPr>
+          <w:lang w:val="en-US"/>
+        </w:rPr>
+      </w:pPr>
+      <w:r>
+        <w:rPr>
+          <w:lang w:val="en-US"/>
+        </w:rPr>
+        <w:t>For our gospel came not unto you in word only, but also in power, and in the Holy Ghost, and in much assurance; as ye know what manner of men we were among you for your sake.</w:t>
+      </w:r>
+    </w:p>
+    <w:p>
+      <w:pPr>
+        <w:pStyle w:val="ListParagraph"/>
+        <w:numPr>
+          <w:ilvl w:val="0"/>
+          <w:numId w:val="1"/>
+        </w:numPr>
+        <w:rPr>
+          <w:lang w:val="en-US"/>
+        </w:rPr>
+      </w:pPr>
+      <w:r>
+        <w:rPr>
+          <w:lang w:val="en-US"/>
+        </w:rPr>
+        <w:t>And ye became followers of us, and of the Lord, having received the word in much affliction, with joy of the Holy Ghost:</w:t>
+      </w:r>
+    </w:p>
+    <w:p>
+      <w:pPr>
+        <w:pStyle w:val="ListParagraph"/>
+        <w:numPr>
+          <w:ilvl w:val="0"/>
+          <w:numId w:val="1"/>
+        </w:numPr>
+        <w:rPr>
+          <w:lang w:val="en-US"/>
+        </w:rPr>
+      </w:pPr>
+      <w:r>
+        <w:rPr>
+          <w:lang w:val="en-US"/>
+        </w:rPr>
+        <w:t>So that ye were examples to all that believe in Macedonia and Achaia.</w:t>
+      </w:r>
+    </w:p>
+    <w:p>
+      <w:pPr>
+        <w:pStyle w:val="ListParagraph"/>
+        <w:numPr>
+          <w:ilvl w:val="0"/>
+          <w:numId w:val="1"/>
+        </w:numPr>
+        <w:rPr>
+          <w:lang w:val="en-US"/>
+        </w:rPr>
+      </w:pPr>
+      <w:r>
+        <w:rPr>
+          <w:lang w:val="en-US"/>
+        </w:rPr>
+        <w:t xml:space="preserve">For from you sounded out the word of the Lord not only in Macedonia and Achaia, but also in every place your faith to God-ward is spread abroad; so that we need not to speak </w:t>
+      </w:r>
+      <w:proofErr w:type="spellStart"/>
+      <w:r>
+        <w:rPr>
+          <w:lang w:val="en-US"/>
+        </w:rPr>
+        <w:t>any thing</w:t>
+      </w:r>
+      <w:proofErr w:type="spellEnd"/>
+      <w:r>
+        <w:rPr>
+          <w:lang w:val="en-US"/>
+        </w:rPr>
+        <w:t>.</w:t>
+      </w:r>
+    </w:p>
+    <w:p>
+      <w:pPr>
+        <w:pStyle w:val="ListParagraph"/>
+        <w:numPr>
+          <w:ilvl w:val="0"/>
+          <w:numId w:val="1"/>
+        </w:numPr>
+        <w:rPr>
+          <w:lang w:val="en-US"/>
+        </w:rPr>
+      </w:pPr>
+      <w:r>
+        <w:rPr>
+          <w:lang w:val="en-US"/>
+        </w:rPr>
+        <w:t>For they themselves show of us what manner of entering in we had unto you, and how ye turned to God from idols to serve the living and true God;</w:t>
+      </w:r>
+    </w:p>
+    <w:p>
+      <w:pPr>
+        <w:pStyle w:val="ListParagraph"/>
+        <w:numPr>
+          <w:ilvl w:val="0"/>
+          <w:numId w:val="1"/>
+        </w:numPr>
+        <w:rPr>
+          <w:lang w:val="en-US"/>
+        </w:rPr>
+      </w:pPr>
+      <w:r>
+        <w:rPr>
+          <w:lang w:val="en-US"/>
+        </w:rPr>
+        <w:t>And to wait for his Son from heaven, whom he raised from the dead, even Jesus, which delivered us from the wrath to come.</w:t>
+      </w:r>
+    </w:p>
+    <w:p>
+      <w:pPr>
+        <w:rPr>
+          <w:lang w:val="en-US"/>
+        </w:rPr>
+      </w:pPr>
+    </w:p>
+    <w:p>
+      <w:pPr>
+        <w:rPr>
+          <w:lang w:val="en-US"/>
+        </w:rPr>
+      </w:pPr>
+      <w:r>
+        <w:rPr>
+          <w:lang w:val="en-US"/>
+        </w:rPr>
+        <w:t>1 Thessalonians Ch2</w:t>
+      </w:r>
+    </w:p>
+    <w:p>
+      <w:pPr>
+        <w:rPr>
+          <w:lang w:val="en-US"/>
+        </w:rPr>
+      </w:pPr>
+    </w:p>
+    <w:p>
+      <w:pPr>
+        <w:pStyle w:val="ListParagraph"/>
+        <w:numPr>
+          <w:ilvl w:val="0"/>
+          <w:numId w:val="2"/>
+        </w:numPr>
+        <w:rPr>
+          <w:lang w:val="en-US"/>
+        </w:rPr>
+      </w:pPr>
+      <w:r>
+        <w:rPr>
+          <w:lang w:val="en-US"/>
+        </w:rPr>
+        <w:t>For yourselves, brethren, know our entrance in unto you, that it was not in vain:</w:t>
+      </w:r>
+    </w:p>
+    <w:p>
+      <w:pPr>
+        <w:pStyle w:val="ListParagraph"/>
+        <w:numPr>
+          <w:ilvl w:val="0"/>
+          <w:numId w:val="2"/>
+        </w:numPr>
+        <w:rPr>
+          <w:lang w:val="en-US"/>
+        </w:rPr>
+      </w:pPr>
+      <w:r>
+        <w:rPr>
+          <w:lang w:val="en-US"/>
+        </w:rPr>
+        <w:t>But even after that we had suffered before, and were shamefully entreated, as ye know, at Philippi, we were bold in our God to speak unto you the gospel of God with much contention.</w:t>
+      </w:r>
+    </w:p>
+    <w:p>
+      <w:pPr>
+        <w:pStyle w:val="ListParagraph"/>
+        <w:numPr>
+          <w:ilvl w:val="0"/>
+          <w:numId w:val="2"/>
+        </w:numPr>
+        <w:rPr>
+          <w:lang w:val="en-US"/>
+        </w:rPr>
+      </w:pPr>
+      <w:r>
+        <w:rPr>
+          <w:lang w:val="en-US"/>
+        </w:rPr>
+        <w:t>For our exhortation was not of deceit, nor of uncleanness, nor in guile:</w:t>
+      </w:r>
+    </w:p>
+    <w:p>
+      <w:pPr>
+        <w:pStyle w:val="ListParagraph"/>
+        <w:numPr>
+          <w:ilvl w:val="0"/>
+          <w:numId w:val="2"/>
+        </w:numPr>
+        <w:rPr>
+          <w:lang w:val="en-US"/>
+        </w:rPr>
+      </w:pPr>
+      <w:r>
+        <w:rPr>
+          <w:lang w:val="en-US"/>
+        </w:rPr>
+        <w:t xml:space="preserve">But as we were allowed of God to be put in trust with the gospel, even so we speak; not as pleasing men, but God, which </w:t>
+      </w:r>
+      <w:proofErr w:type="spellStart"/>
+      <w:r>
+        <w:rPr>
+          <w:lang w:val="en-US"/>
+        </w:rPr>
+        <w:t>trieth</w:t>
+      </w:r>
+      <w:proofErr w:type="spellEnd"/>
+      <w:r>
+        <w:rPr>
+          <w:lang w:val="en-US"/>
+        </w:rPr>
+        <w:t xml:space="preserve"> our hearts.</w:t>
+      </w:r>
+    </w:p>
+    <w:p>
+      <w:pPr>
+        <w:pStyle w:val="ListParagraph"/>
+        <w:numPr>
+          <w:ilvl w:val="0"/>
+          <w:numId w:val="2"/>
+        </w:numPr>
+        <w:rPr>
+          <w:lang w:val="en-US"/>
+        </w:rPr>
+      </w:pPr>
+      <w:r>
+        <w:rPr>
+          <w:lang w:val="en-US"/>
+        </w:rPr>
+        <w:t xml:space="preserve">For neither at any time used we </w:t>
+      </w:r>
+      <w:proofErr w:type="gramStart"/>
+      <w:r>
+        <w:rPr>
+          <w:lang w:val="en-US"/>
+        </w:rPr>
+        <w:t>flattering</w:t>
+      </w:r>
+      <w:proofErr w:type="gramEnd"/>
+      <w:r>
+        <w:rPr>
+          <w:lang w:val="en-US"/>
+        </w:rPr>
+        <w:t xml:space="preserve"> words, as ye know, nor a cloak of covetousness; God is witness:</w:t>
+      </w:r>
+    </w:p>
+    <w:p>
+      <w:pPr>
+        <w:pStyle w:val="ListParagraph"/>
+        <w:numPr>
+          <w:ilvl w:val="0"/>
+          <w:numId w:val="2"/>
+        </w:numPr>
+        <w:rPr>
+          <w:lang w:val="en-US"/>
+        </w:rPr>
+      </w:pPr>
+      <w:r>
+        <w:rPr>
+          <w:lang w:val="en-US"/>
+        </w:rPr>
+        <w:t>Nor of men sought we glory, neither of you, nor yet of others, when we might have been burdensome, as the apostles of Christ.</w:t>
+      </w:r>
+    </w:p>
+    <w:p>
+      <w:pPr>
+        <w:pStyle w:val="ListParagraph"/>
+        <w:numPr>
+          <w:ilvl w:val="0"/>
+          <w:numId w:val="2"/>
+        </w:numPr>
+        <w:rPr>
+          <w:lang w:val="en-US"/>
+        </w:rPr>
+      </w:pPr>
+      <w:r>
+        <w:rPr>
+          <w:lang w:val="en-US"/>
+        </w:rPr>
+        <w:t xml:space="preserve">But we were gentle among you, even as a nurse </w:t>
+      </w:r>
+      <w:proofErr w:type="spellStart"/>
+      <w:r>
+        <w:rPr>
+          <w:lang w:val="en-US"/>
+        </w:rPr>
+        <w:t>cherisheth</w:t>
+      </w:r>
+      <w:proofErr w:type="spellEnd"/>
+      <w:r>
+        <w:rPr>
+          <w:lang w:val="en-US"/>
+        </w:rPr>
+        <w:t xml:space="preserve"> her children:</w:t>
+      </w:r>
+    </w:p>
+    <w:p>
+      <w:pPr>
+        <w:pStyle w:val="ListParagraph"/>
+        <w:numPr>
+          <w:ilvl w:val="0"/>
+          <w:numId w:val="2"/>
+        </w:numPr>
+        <w:rPr>
+          <w:lang w:val="en-US"/>
+        </w:rPr>
+      </w:pPr>
+      <w:r>
+        <w:rPr>
+          <w:lang w:val="en-US"/>
+        </w:rPr>
+        <w:t>So being affectionately desirous of you, we were willing to have imparted unto you, not the gospel of God only, but also our own souls, because ye were dear unto us.</w:t>
+      </w:r>
+    </w:p>
+    <w:p>
+      <w:pPr>
+        <w:pStyle w:val="ListParagraph"/>
+        <w:numPr>
+          <w:ilvl w:val="0"/>
+          <w:numId w:val="2"/>
+        </w:numPr>
+        <w:rPr>
+          <w:lang w:val="en-US"/>
+        </w:rPr>
+      </w:pPr>
+      <w:r>
+        <w:rPr>
+          <w:lang w:val="en-US"/>
+        </w:rPr>
+        <w:t xml:space="preserve">For ye remember, brethren, our labor and travail: for laboring night and day, because we would not be </w:t>
+      </w:r>
+      <w:proofErr w:type="spellStart"/>
+      <w:r>
+        <w:rPr>
+          <w:lang w:val="en-US"/>
+        </w:rPr>
+        <w:t>chargable</w:t>
+      </w:r>
+      <w:proofErr w:type="spellEnd"/>
+      <w:r>
+        <w:rPr>
+          <w:lang w:val="en-US"/>
+        </w:rPr>
+        <w:t xml:space="preserve"> unto any of you, we preached unto you the gospel of God.</w:t>
+      </w:r>
+    </w:p>
+    <w:p>
+      <w:pPr>
+        <w:pStyle w:val="ListParagraph"/>
+        <w:numPr>
+          <w:ilvl w:val="0"/>
+          <w:numId w:val="2"/>
+        </w:numPr>
+        <w:rPr>
+          <w:lang w:val="en-US"/>
+        </w:rPr>
+      </w:pPr>
+      <w:r>
+        <w:rPr>
+          <w:lang w:val="en-US"/>
+        </w:rPr>
+        <w:t xml:space="preserve">Ye are witnesses, and God also, how holily and justly and </w:t>
+      </w:r>
+      <w:proofErr w:type="spellStart"/>
+      <w:r>
+        <w:rPr>
+          <w:lang w:val="en-US"/>
+        </w:rPr>
+        <w:t>unblamably</w:t>
+      </w:r>
+      <w:proofErr w:type="spellEnd"/>
+      <w:r>
+        <w:rPr>
+          <w:lang w:val="en-US"/>
+        </w:rPr>
+        <w:t xml:space="preserve"> we behaved ourselves among you that believe:</w:t>
+      </w:r>
+    </w:p>
+    <w:p>
+      <w:pPr>
+        <w:pStyle w:val="ListParagraph"/>
+        <w:numPr>
+          <w:ilvl w:val="0"/>
+          <w:numId w:val="2"/>
+        </w:numPr>
+        <w:rPr>
+          <w:lang w:val="en-US"/>
+        </w:rPr>
+      </w:pPr>
+      <w:r>
+        <w:rPr>
+          <w:lang w:val="en-US"/>
+        </w:rPr>
+        <w:t>As ye know how we exhorted and comforted and charged every one of you, as a father doth his children,</w:t>
+      </w:r>
+    </w:p>
+    <w:p>
+      <w:pPr>
+        <w:pStyle w:val="ListParagraph"/>
+        <w:numPr>
+          <w:ilvl w:val="0"/>
+          <w:numId w:val="2"/>
+        </w:numPr>
+        <w:rPr>
+          <w:lang w:val="en-US"/>
+        </w:rPr>
+      </w:pPr>
+      <w:r>
+        <w:rPr>
+          <w:lang w:val="en-US"/>
+        </w:rPr>
+        <w:t>That ye would walk worthy of God, who hath called you unto his kingdom and glory.</w:t>
+      </w:r>
+    </w:p>
+    <w:p>
+      <w:pPr>
+        <w:pStyle w:val="ListParagraph"/>
+        <w:numPr>
+          <w:ilvl w:val="0"/>
+          <w:numId w:val="2"/>
+        </w:numPr>
+        <w:rPr>
+          <w:lang w:val="en-US"/>
+        </w:rPr>
+      </w:pPr>
+      <w:r>
+        <w:rPr>
+          <w:lang w:val="en-US"/>
+        </w:rPr>
+        <w:lastRenderedPageBreak/>
+        <w:t>For this cause also thank we God without ceasing, because, when ye received the word of God which ye heard of us, ye received it not as the word of men, but as it is in truth, the word of God, which effectually worketh also in you that believe.</w:t>
+      </w:r>
+    </w:p>
+    <w:p>
+      <w:pPr>
+        <w:pStyle w:val="ListParagraph"/>
+        <w:numPr>
+          <w:ilvl w:val="0"/>
+          <w:numId w:val="2"/>
+        </w:numPr>
+        <w:rPr>
+          <w:lang w:val="en-US"/>
+        </w:rPr>
+      </w:pPr>
+      <w:r>
+        <w:rPr>
+          <w:lang w:val="en-US"/>
+        </w:rPr>
+        <w:t>For ye, brethren, became followers of the churches of God which in Judea are in Christ Jesus: for ye also have suffered like things of your own countrymen, even as they have of the Jews:</w:t>
+      </w:r>
+    </w:p>
+    <w:p>
+      <w:pPr>
+        <w:pStyle w:val="ListParagraph"/>
+        <w:numPr>
+          <w:ilvl w:val="0"/>
+          <w:numId w:val="2"/>
+        </w:numPr>
+        <w:rPr>
+          <w:lang w:val="en-US"/>
+        </w:rPr>
+      </w:pPr>
+      <w:r>
+        <w:rPr>
+          <w:lang w:val="en-US"/>
+        </w:rPr>
+        <w:t>Who both killed the Lord Jesus, and their own prophets, and have persecuted us; and they please not God, and are contrary to all men:</w:t>
+      </w:r>
+    </w:p>
+    <w:p>
+      <w:pPr>
+        <w:pStyle w:val="ListParagraph"/>
+        <w:numPr>
+          <w:ilvl w:val="0"/>
+          <w:numId w:val="2"/>
+        </w:numPr>
+        <w:rPr>
+          <w:lang w:val="en-US"/>
+        </w:rPr>
+      </w:pPr>
+      <w:r>
+        <w:rPr>
+          <w:lang w:val="en-US"/>
+        </w:rPr>
+        <w:t>Forbidding us to speak to the Gentiles that they might be save, to fill up their sins always: for the wrath is come upon them to the uttermost.</w:t>
+      </w:r>
+    </w:p>
+    <w:p>
+      <w:pPr>
+        <w:pStyle w:val="ListParagraph"/>
+        <w:numPr>
+          <w:ilvl w:val="0"/>
+          <w:numId w:val="2"/>
+        </w:numPr>
+        <w:rPr>
+          <w:lang w:val="en-US"/>
+        </w:rPr>
+      </w:pPr>
+      <w:r>
+        <w:rPr>
+          <w:lang w:val="en-US"/>
+        </w:rPr>
+        <w:t>But we, brethren, being taken from you for a short</w:t>
+      </w:r>
+      <w:r>
+        <w:rPr>
+          <w:lang w:val="en-US"/>
+        </w:rPr>
+        <w:t xml:space="preserve"> time and presence, not in heart, endeavored the more abundantly to see your face with great desire.</w:t>
+      </w:r>
+    </w:p>
+    <w:p>
+      <w:pPr>
+        <w:pStyle w:val="ListParagraph"/>
+        <w:numPr>
+          <w:ilvl w:val="0"/>
+          <w:numId w:val="2"/>
+        </w:numPr>
+        <w:rPr>
+          <w:lang w:val="en-US"/>
+        </w:rPr>
+      </w:pPr>
+      <w:r>
+        <w:rPr>
+          <w:lang w:val="en-US"/>
+        </w:rPr>
+        <w:t>Wherefore we would have come unto you, even I Paul, once and again; but Satan hindered us.</w:t>
+      </w:r>
+    </w:p>
+    <w:p>
+      <w:pPr>
+        <w:pStyle w:val="ListParagraph"/>
+        <w:numPr>
+          <w:ilvl w:val="0"/>
+          <w:numId w:val="2"/>
+        </w:numPr>
+        <w:rPr>
+          <w:lang w:val="en-US"/>
+        </w:rPr>
+      </w:pPr>
+      <w:r>
+        <w:rPr>
+          <w:lang w:val="en-US"/>
+        </w:rPr>
+        <w:t>For what is our hope, or joy, or crown of rejoicing? Are not even ye in the presence of our Lord Jesus Christ at his coming?</w:t>
+      </w:r>
+    </w:p>
+    <w:p>
+      <w:pPr>
+        <w:pStyle w:val="ListParagraph"/>
+        <w:numPr>
+          <w:ilvl w:val="0"/>
+          <w:numId w:val="2"/>
+        </w:numPr>
+        <w:rPr>
+          <w:lang w:val="en-US"/>
+        </w:rPr>
+      </w:pPr>
+      <w:r>
+        <w:rPr>
+          <w:lang w:val="en-US"/>
+        </w:rPr>
+        <w:t>For ye are our glory and joy.</w:t>
+      </w:r>
+    </w:p>
+    <w:p>
+      <w:pPr>
+        <w:rPr>
+          <w:lang w:val="en-US"/>
+        </w:rPr>
+      </w:pPr>
+    </w:p>
+    <w:p>
+      <w:pPr>
+        <w:rPr>
+          <w:lang w:val="en-US"/>
+        </w:rPr>
+      </w:pPr>
+      <w:r>
+        <w:rPr>
+          <w:lang w:val="en-US"/>
+        </w:rPr>
+        <w:t>1 Thessalonians Ch3</w:t>
+      </w:r>
       <w:bookmarkStart w:id="0" w:name="_GoBack"/>
-      <w:r>
-        <w:rPr>
-          <w:lang w:val="en-US"/>
-        </w:rPr>
-        <w:t>Knowing, brethren beloved, your election of God.</w:t>
-      </w:r>
-    </w:p>
-    <w:bookmarkEnd w:id="0"/>
-    <w:p>
-      <w:pPr>
-        <w:pStyle w:val="ListParagraph"/>
-        <w:numPr>
-          <w:ilvl w:val="0"/>
-          <w:numId w:val="1"/>
-        </w:numPr>
-        <w:rPr>
-          <w:lang w:val="en-US"/>
-        </w:rPr>
-      </w:pPr>
-      <w:r>
-        <w:rPr>
-          <w:lang w:val="en-US"/>
-        </w:rPr>
-        <w:t>For our gospel came not unto you in word only, but also in power, and in the Holy Ghost, and in much assurance; as ye know what manner of men we were among you for your sake.</w:t>
-      </w:r>
-    </w:p>
-    <w:p>
-      <w:pPr>
-        <w:pStyle w:val="ListParagraph"/>
-        <w:numPr>
-          <w:ilvl w:val="0"/>
-          <w:numId w:val="1"/>
-        </w:numPr>
-        <w:rPr>
-          <w:lang w:val="en-US"/>
-        </w:rPr>
-      </w:pPr>
-      <w:r>
-        <w:rPr>
-          <w:lang w:val="en-US"/>
-        </w:rPr>
-        <w:t>And ye became followers of us, and of the Lord, having received the word in much affliction, with joy of the Holy Ghost:</w:t>
-      </w:r>
-    </w:p>
-    <w:p>
-      <w:pPr>
-        <w:pStyle w:val="ListParagraph"/>
-        <w:numPr>
-          <w:ilvl w:val="0"/>
-          <w:numId w:val="1"/>
-        </w:numPr>
-        <w:rPr>
-          <w:lang w:val="en-US"/>
-        </w:rPr>
-      </w:pPr>
-      <w:r>
-        <w:rPr>
-          <w:lang w:val="en-US"/>
-        </w:rPr>
-        <w:t>So that ye were examples to all that believe in Macedonia and Achaia.</w:t>
-      </w:r>
-    </w:p>
-    <w:p>
-      <w:pPr>
-        <w:pStyle w:val="ListParagraph"/>
-        <w:numPr>
-          <w:ilvl w:val="0"/>
-          <w:numId w:val="1"/>
-        </w:numPr>
-        <w:rPr>
-          <w:lang w:val="en-US"/>
-        </w:rPr>
-      </w:pPr>
-      <w:r>
-        <w:rPr>
-          <w:lang w:val="en-US"/>
-        </w:rPr>
-        <w:t xml:space="preserve">For from you sounded out the word of the Lord not only in Macedonia and Achaia, but also in every place your faith to God-ward is spread abroad; so that we need not to speak </w:t>
-      </w:r>
-      <w:proofErr w:type="spellStart"/>
-      <w:r>
-        <w:rPr>
-          <w:lang w:val="en-US"/>
-        </w:rPr>
-        <w:t>any thing</w:t>
-      </w:r>
-      <w:proofErr w:type="spellEnd"/>
-      <w:r>
-        <w:rPr>
-          <w:lang w:val="en-US"/>
-        </w:rPr>
-        <w:t>.</w:t>
-      </w:r>
-    </w:p>
-    <w:p>
-      <w:pPr>
-        <w:pStyle w:val="ListParagraph"/>
-        <w:numPr>
-          <w:ilvl w:val="0"/>
-          <w:numId w:val="1"/>
-        </w:numPr>
-        <w:rPr>
-          <w:lang w:val="en-US"/>
-        </w:rPr>
-      </w:pPr>
-      <w:r>
-        <w:rPr>
-          <w:lang w:val="en-US"/>
-        </w:rPr>
-        <w:t>For they themselves show of us what manner of entering in we had unto you, and how ye turned to God from idols to serve the living and true God;</w:t>
-      </w:r>
-    </w:p>
-    <w:p>
-      <w:pPr>
-        <w:pStyle w:val="ListParagraph"/>
-        <w:numPr>
-          <w:ilvl w:val="0"/>
-          <w:numId w:val="1"/>
-        </w:numPr>
-        <w:rPr>
-          <w:lang w:val="en-US"/>
-        </w:rPr>
-      </w:pPr>
-      <w:r>
-        <w:rPr>
-          <w:lang w:val="en-US"/>
-        </w:rPr>
-        <w:t>And to wait for his Son from heaven, whom he raised from the dead, even Jesus, which delivered us from the wrath to come.</w:t>
-      </w:r>
-    </w:p>
-    <w:p>
-      <w:pPr>
-        <w:rPr>
-          <w:lang w:val="en-US"/>
-        </w:rPr>
-      </w:pPr>
-    </w:p>
-    <w:p>
-      <w:pPr>
-        <w:rPr>
-          <w:lang w:val="en-US"/>
-        </w:rPr>
-      </w:pPr>
-      <w:r>
-        <w:rPr>
-          <w:lang w:val="en-US"/>
-        </w:rPr>
-        <w:t>1 Thessalonians Ch2</w:t>
-      </w:r>
-    </w:p>
-    <w:p>
-      <w:pPr>
-        <w:rPr>
-          <w:lang w:val="en-US"/>
-        </w:rPr>
-      </w:pPr>
+      <w:bookmarkEnd w:id="0"/>
     </w:p>
     <w:p>
       <w:pPr>
@@ -265,6 +722,95 @@
 <file path=word/numbering.xml><?xml version="1.0" encoding="utf-8"?>
 <w:numbering xmlns:wpc="http://schemas.microsoft.com/office/word/2010/wordprocessingCanvas" xmlns:cx="http://schemas.microsoft.com/office/drawing/2014/chartex" xmlns:cx1="http://schemas.microsoft.com/office/drawing/2015/9/8/chartex" xmlns:cx2="http://schemas.microsoft.com/office/drawing/2015/10/21/chartex" xmlns:cx3="http://schemas.microsoft.com/office/drawing/2016/5/9/chartex" xmlns:cx4="http://schemas.microsoft.com/office/drawing/2016/5/10/chartex" xmlns:cx5="http://schemas.microsoft.com/office/drawing/2016/5/11/chartex" xmlns:cx6="http://schemas.microsoft.com/office/drawing/2016/5/12/chartex" xmlns:cx7="http://schemas.microsoft.com/office/drawing/2016/5/13/chartex" xmlns:cx8="http://schemas.microsoft.com/office/drawing/2016/5/14/chartex" xmlns:mc="http://schemas.openxmlformats.org/markup-compatibility/2006" xmlns:aink="http://schemas.microsoft.com/office/drawing/2016/ink" xmlns:am3d="http://schemas.microsoft.com/office/drawing/2017/model3d" xmlns:o="urn:schemas-microsoft-com:office:office" xmlns:r="http://schemas.openxmlformats.org/officeDocument/2006/relationships" xmlns:m="http://schemas.openxmlformats.org/officeDocument/2006/math" xmlns:v="urn:schemas-microsoft-com:vml" xmlns:wp14="http://schemas.microsoft.com/office/word/2010/wordprocessingDrawing" xmlns:wp="http://schemas.openxmlformats.org/drawingml/2006/wordprocessingDrawing" xmlns:w10="urn:schemas-microsoft-com:office:word" xmlns:w="http://schemas.openxmlformats.org/wordprocessingml/2006/main" xmlns:w14="http://schemas.microsoft.com/office/word/2010/wordml" xmlns:w15="http://schemas.microsoft.com/office/word/2012/wordml" xmlns:w16cid="http://schemas.microsoft.com/office/word/2016/wordml/cid" xmlns:w16se="http://schemas.microsoft.com/office/word/2015/wordml/symex" xmlns:wpg="http://schemas.microsoft.com/office/word/2010/wordprocessingGroup" xmlns:wpi="http://schemas.microsoft.com/office/word/2010/wordprocessingInk" xmlns:wne="http://schemas.microsoft.com/office/word/2006/wordml" xmlns:wps="http://schemas.microsoft.com/office/word/2010/wordprocessingShape" mc:Ignorable="w14 w15 w16se w16cid wp14">
   <w:abstractNum w:abstractNumId="0" w15:restartNumberingAfterBreak="0">
+    <w:nsid w:val="441170D6"/>
+    <w:multiLevelType w:val="hybridMultilevel"/>
+    <w:tmpl w:val="AFCA4604"/>
+    <w:lvl w:ilvl="0" w:tplc="0809000F">
+      <w:start w:val="1"/>
+      <w:numFmt w:val="decimal"/>
+      <w:lvlText w:val="%1."/>
+      <w:lvlJc w:val="left"/>
+      <w:pPr>
+        <w:ind w:left="720" w:hanging="360"/>
+      </w:pPr>
+      <w:rPr>
+        <w:rFonts w:hint="default"/>
+      </w:rPr>
+    </w:lvl>
+    <w:lvl w:ilvl="1" w:tplc="08090019" w:tentative="1">
+      <w:start w:val="1"/>
+      <w:numFmt w:val="lowerLetter"/>
+      <w:lvlText w:val="%2."/>
+      <w:lvlJc w:val="left"/>
+      <w:pPr>
+        <w:ind w:left="1440" w:hanging="360"/>
+      </w:pPr>
+    </w:lvl>
+    <w:lvl w:ilvl="2" w:tplc="0809001B" w:tentative="1">
+      <w:start w:val="1"/>
+      <w:numFmt w:val="lowerRoman"/>
+      <w:lvlText w:val="%3."/>
+      <w:lvlJc w:val="right"/>
+      <w:pPr>
+        <w:ind w:left="2160" w:hanging="180"/>
+      </w:pPr>
+    </w:lvl>
+    <w:lvl w:ilvl="3" w:tplc="0809000F" w:tentative="1">
+      <w:start w:val="1"/>
+      <w:numFmt w:val="decimal"/>
+      <w:lvlText w:val="%4."/>
+      <w:lvlJc w:val="left"/>
+      <w:pPr>
+        <w:ind w:left="2880" w:hanging="360"/>
+      </w:pPr>
+    </w:lvl>
+    <w:lvl w:ilvl="4" w:tplc="08090019" w:tentative="1">
+      <w:start w:val="1"/>
+      <w:numFmt w:val="lowerLetter"/>
+      <w:lvlText w:val="%5."/>
+      <w:lvlJc w:val="left"/>
+      <w:pPr>
+        <w:ind w:left="3600" w:hanging="360"/>
+      </w:pPr>
+    </w:lvl>
+    <w:lvl w:ilvl="5" w:tplc="0809001B" w:tentative="1">
+      <w:start w:val="1"/>
+      <w:numFmt w:val="lowerRoman"/>
+      <w:lvlText w:val="%6."/>
+      <w:lvlJc w:val="right"/>
+      <w:pPr>
+        <w:ind w:left="4320" w:hanging="180"/>
+      </w:pPr>
+    </w:lvl>
+    <w:lvl w:ilvl="6" w:tplc="0809000F" w:tentative="1">
+      <w:start w:val="1"/>
+      <w:numFmt w:val="decimal"/>
+      <w:lvlText w:val="%7."/>
+      <w:lvlJc w:val="left"/>
+      <w:pPr>
+        <w:ind w:left="5040" w:hanging="360"/>
+      </w:pPr>
+    </w:lvl>
+    <w:lvl w:ilvl="7" w:tplc="08090019" w:tentative="1">
+      <w:start w:val="1"/>
+      <w:numFmt w:val="lowerLetter"/>
+      <w:lvlText w:val="%8."/>
+      <w:lvlJc w:val="left"/>
+      <w:pPr>
+        <w:ind w:left="5760" w:hanging="360"/>
+      </w:pPr>
+    </w:lvl>
+    <w:lvl w:ilvl="8" w:tplc="0809001B" w:tentative="1">
+      <w:start w:val="1"/>
+      <w:numFmt w:val="lowerRoman"/>
+      <w:lvlText w:val="%9."/>
+      <w:lvlJc w:val="right"/>
+      <w:pPr>
+        <w:ind w:left="6480" w:hanging="180"/>
+      </w:pPr>
+    </w:lvl>
+  </w:abstractNum>
+  <w:abstractNum w:abstractNumId="1" w15:restartNumberingAfterBreak="0">
     <w:nsid w:val="740A74E6"/>
     <w:multiLevelType w:val="hybridMultilevel"/>
     <w:tmpl w:val="89F63AD4"/>
@@ -354,6 +900,9 @@
     </w:lvl>
   </w:abstractNum>
   <w:num w:numId="1">
+    <w:abstractNumId w:val="1"/>
+  </w:num>
+  <w:num w:numId="2">
     <w:abstractNumId w:val="0"/>
   </w:num>
 </w:numbering>

</xml_diff>

<commit_message>
Add 1 Thessalonians Ch3
</commit_message>
<xml_diff>
--- a/1 Thessalonians.docx
+++ b/1 Thessalonians.docx
@@ -699,15 +699,325 @@
         </w:rPr>
         <w:t>1 Thessalonians Ch3</w:t>
       </w:r>
+    </w:p>
+    <w:p>
+      <w:pPr>
+        <w:rPr>
+          <w:lang w:val="en-US"/>
+        </w:rPr>
+      </w:pPr>
+    </w:p>
+    <w:p>
+      <w:pPr>
+        <w:pStyle w:val="ListParagraph"/>
+        <w:numPr>
+          <w:ilvl w:val="0"/>
+          <w:numId w:val="3"/>
+        </w:numPr>
+        <w:rPr>
+          <w:lang w:val="en-US"/>
+        </w:rPr>
+      </w:pPr>
+      <w:r>
+        <w:rPr>
+          <w:lang w:val="en-US"/>
+        </w:rPr>
+        <w:t>Wherefore when we could no longer forbear, we thought it good to be left at Athens alone;</w:t>
+      </w:r>
+    </w:p>
+    <w:p>
+      <w:pPr>
+        <w:pStyle w:val="ListParagraph"/>
+        <w:numPr>
+          <w:ilvl w:val="0"/>
+          <w:numId w:val="3"/>
+        </w:numPr>
+        <w:rPr>
+          <w:lang w:val="en-US"/>
+        </w:rPr>
+      </w:pPr>
+      <w:r>
+        <w:rPr>
+          <w:lang w:val="en-US"/>
+        </w:rPr>
+        <w:t>And sent Timothy, out brother, and minister of God, and our fellow laborer in the gospel of Christ, to establish you, and to comfort you concerning your faith:</w:t>
+      </w:r>
+    </w:p>
+    <w:p>
+      <w:pPr>
+        <w:pStyle w:val="ListParagraph"/>
+        <w:numPr>
+          <w:ilvl w:val="0"/>
+          <w:numId w:val="3"/>
+        </w:numPr>
+        <w:rPr>
+          <w:lang w:val="en-US"/>
+        </w:rPr>
+      </w:pPr>
+      <w:r>
+        <w:rPr>
+          <w:lang w:val="en-US"/>
+        </w:rPr>
+        <w:t xml:space="preserve">That </w:t>
+      </w:r>
+      <w:r>
+        <w:rPr>
+          <w:highlight w:val="yellow"/>
+          <w:lang w:val="en-US"/>
+        </w:rPr>
+        <w:t>no man should be moved by these afflictions</w:t>
+      </w:r>
+      <w:r>
+        <w:rPr>
+          <w:lang w:val="en-US"/>
+        </w:rPr>
+        <w:t>: for yourselves know that we are appointed thereunto.</w:t>
+      </w:r>
+    </w:p>
+    <w:p>
+      <w:pPr>
+        <w:pStyle w:val="ListParagraph"/>
+        <w:numPr>
+          <w:ilvl w:val="0"/>
+          <w:numId w:val="3"/>
+        </w:numPr>
+        <w:rPr>
+          <w:lang w:val="en-US"/>
+        </w:rPr>
+      </w:pPr>
+      <w:r>
+        <w:rPr>
+          <w:lang w:val="en-US"/>
+        </w:rPr>
+        <w:t>For verily, when we were with you, we told you before that we should suffer tribulation; even as it came to pass, and ye know.</w:t>
+      </w:r>
+    </w:p>
+    <w:p>
+      <w:pPr>
+        <w:pStyle w:val="ListParagraph"/>
+        <w:numPr>
+          <w:ilvl w:val="0"/>
+          <w:numId w:val="3"/>
+        </w:numPr>
+        <w:rPr>
+          <w:lang w:val="en-US"/>
+        </w:rPr>
+      </w:pPr>
+      <w:r>
+        <w:rPr>
+          <w:lang w:val="en-US"/>
+        </w:rPr>
+        <w:t>For this cause, when I could no longer forbear, I sent to know your faith, lest by some means the tempter have tempted you, and our labor be in vain.</w:t>
+      </w:r>
+    </w:p>
+    <w:p>
+      <w:pPr>
+        <w:pStyle w:val="ListParagraph"/>
+        <w:numPr>
+          <w:ilvl w:val="0"/>
+          <w:numId w:val="3"/>
+        </w:numPr>
+        <w:rPr>
+          <w:lang w:val="en-US"/>
+        </w:rPr>
+      </w:pPr>
+      <w:r>
+        <w:rPr>
+          <w:lang w:val="en-US"/>
+        </w:rPr>
+        <w:t>But now when Timothy came from you unto us, and brought us good tidings of your faith and charity, and that ye have good remembrance of us always, desiring greatly to see us, as we also to see you:</w:t>
+      </w:r>
+    </w:p>
+    <w:p>
+      <w:pPr>
+        <w:pStyle w:val="ListParagraph"/>
+        <w:numPr>
+          <w:ilvl w:val="0"/>
+          <w:numId w:val="3"/>
+        </w:numPr>
+        <w:rPr>
+          <w:lang w:val="en-US"/>
+        </w:rPr>
+      </w:pPr>
+      <w:r>
+        <w:rPr>
+          <w:lang w:val="en-US"/>
+        </w:rPr>
+        <w:t>Therefore, brethren, we were comforted over you in all our affliction and distress by your faith:</w:t>
+      </w:r>
+    </w:p>
+    <w:p>
+      <w:pPr>
+        <w:pStyle w:val="ListParagraph"/>
+        <w:numPr>
+          <w:ilvl w:val="0"/>
+          <w:numId w:val="3"/>
+        </w:numPr>
+        <w:rPr>
+          <w:lang w:val="en-US"/>
+        </w:rPr>
+      </w:pPr>
+      <w:r>
+        <w:rPr>
+          <w:lang w:val="en-US"/>
+        </w:rPr>
+        <w:t xml:space="preserve">For </w:t>
+      </w:r>
+      <w:proofErr w:type="gramStart"/>
+      <w:r>
+        <w:rPr>
+          <w:lang w:val="en-US"/>
+        </w:rPr>
+        <w:t>now</w:t>
+      </w:r>
+      <w:proofErr w:type="gramEnd"/>
+      <w:r>
+        <w:rPr>
+          <w:lang w:val="en-US"/>
+        </w:rPr>
+        <w:t xml:space="preserve"> we live, if ye stand fast in the Lord.</w:t>
+      </w:r>
+    </w:p>
+    <w:p>
+      <w:pPr>
+        <w:pStyle w:val="ListParagraph"/>
+        <w:numPr>
+          <w:ilvl w:val="0"/>
+          <w:numId w:val="3"/>
+        </w:numPr>
+        <w:rPr>
+          <w:lang w:val="en-US"/>
+        </w:rPr>
+      </w:pPr>
+      <w:r>
+        <w:rPr>
+          <w:lang w:val="en-US"/>
+        </w:rPr>
+        <w:t>For what thanks can we render to God again for you, for all the joy wherewith we joy for your sakes before our God;</w:t>
+      </w:r>
+    </w:p>
+    <w:p>
+      <w:pPr>
+        <w:pStyle w:val="ListParagraph"/>
+        <w:numPr>
+          <w:ilvl w:val="0"/>
+          <w:numId w:val="3"/>
+        </w:numPr>
+        <w:rPr>
+          <w:lang w:val="en-US"/>
+        </w:rPr>
+      </w:pPr>
+      <w:r>
+        <w:rPr>
+          <w:lang w:val="en-US"/>
+        </w:rPr>
+        <w:t>Night and day praying exceedingly that we might see your face, and might perfect that which is lacking in your faith?</w:t>
+      </w:r>
+    </w:p>
+    <w:p>
+      <w:pPr>
+        <w:pStyle w:val="ListParagraph"/>
+        <w:numPr>
+          <w:ilvl w:val="0"/>
+          <w:numId w:val="3"/>
+        </w:numPr>
+        <w:rPr>
+          <w:lang w:val="en-US"/>
+        </w:rPr>
+      </w:pPr>
+      <w:r>
+        <w:rPr>
+          <w:lang w:val="en-US"/>
+        </w:rPr>
+        <w:t>Now God himself and our Father, and our Lord Jesus Christ, direct our way unto you.</w:t>
+      </w:r>
+    </w:p>
+    <w:p>
+      <w:pPr>
+        <w:pStyle w:val="ListParagraph"/>
+        <w:numPr>
+          <w:ilvl w:val="0"/>
+          <w:numId w:val="3"/>
+        </w:numPr>
+        <w:rPr>
+          <w:lang w:val="en-US"/>
+        </w:rPr>
+      </w:pPr>
+      <w:r>
+        <w:rPr>
+          <w:lang w:val="en-US"/>
+        </w:rPr>
+        <w:t>And the Lord make you to increase and abound in love one toward another, and toward all men, even as we do toward you:</w:t>
+      </w:r>
+    </w:p>
+    <w:p>
+      <w:pPr>
+        <w:pStyle w:val="ListParagraph"/>
+        <w:numPr>
+          <w:ilvl w:val="0"/>
+          <w:numId w:val="3"/>
+        </w:numPr>
+        <w:rPr>
+          <w:lang w:val="en-US"/>
+        </w:rPr>
+      </w:pPr>
+      <w:r>
+        <w:rPr>
+          <w:lang w:val="en-US"/>
+        </w:rPr>
+        <w:t xml:space="preserve">To the end he may establish your hearts </w:t>
+      </w:r>
+      <w:proofErr w:type="spellStart"/>
+      <w:r>
+        <w:rPr>
+          <w:lang w:val="en-US"/>
+        </w:rPr>
+        <w:t>unblamable</w:t>
+      </w:r>
+      <w:proofErr w:type="spellEnd"/>
+      <w:r>
+        <w:rPr>
+          <w:lang w:val="en-US"/>
+        </w:rPr>
+        <w:t xml:space="preserve"> in holiness before God, even our Father, at the coming of our Lord Jesus Christ with all his saints.</w:t>
+      </w:r>
+    </w:p>
+    <w:p>
+      <w:pPr>
+        <w:rPr>
+          <w:lang w:val="en-US"/>
+        </w:rPr>
+      </w:pPr>
+    </w:p>
+    <w:p>
+      <w:pPr>
+        <w:rPr>
+          <w:lang w:val="en-US"/>
+        </w:rPr>
+      </w:pPr>
+    </w:p>
+    <w:p>
+      <w:pPr>
+        <w:rPr>
+          <w:lang w:val="en-US"/>
+        </w:rPr>
+      </w:pPr>
+      <w:r>
+        <w:rPr>
+          <w:lang w:val="en-US"/>
+        </w:rPr>
+        <w:lastRenderedPageBreak/>
+        <w:t>1 Thessalonians Ch4</w:t>
+      </w:r>
+    </w:p>
+    <w:p>
+      <w:pPr>
+        <w:rPr>
+          <w:lang w:val="en-US"/>
+        </w:rPr>
+      </w:pPr>
       <w:bookmarkStart w:id="0" w:name="_GoBack"/>
       <w:bookmarkEnd w:id="0"/>
-    </w:p>
-    <w:p>
-      <w:pPr>
-        <w:rPr>
-          <w:lang w:val="en-US"/>
-        </w:rPr>
-      </w:pPr>
     </w:p>
     <w:sectPr>
       <w:pgSz w:w="11900" w:h="16840"/>
@@ -722,6 +1032,95 @@
 <file path=word/numbering.xml><?xml version="1.0" encoding="utf-8"?>
 <w:numbering xmlns:wpc="http://schemas.microsoft.com/office/word/2010/wordprocessingCanvas" xmlns:cx="http://schemas.microsoft.com/office/drawing/2014/chartex" xmlns:cx1="http://schemas.microsoft.com/office/drawing/2015/9/8/chartex" xmlns:cx2="http://schemas.microsoft.com/office/drawing/2015/10/21/chartex" xmlns:cx3="http://schemas.microsoft.com/office/drawing/2016/5/9/chartex" xmlns:cx4="http://schemas.microsoft.com/office/drawing/2016/5/10/chartex" xmlns:cx5="http://schemas.microsoft.com/office/drawing/2016/5/11/chartex" xmlns:cx6="http://schemas.microsoft.com/office/drawing/2016/5/12/chartex" xmlns:cx7="http://schemas.microsoft.com/office/drawing/2016/5/13/chartex" xmlns:cx8="http://schemas.microsoft.com/office/drawing/2016/5/14/chartex" xmlns:mc="http://schemas.openxmlformats.org/markup-compatibility/2006" xmlns:aink="http://schemas.microsoft.com/office/drawing/2016/ink" xmlns:am3d="http://schemas.microsoft.com/office/drawing/2017/model3d" xmlns:o="urn:schemas-microsoft-com:office:office" xmlns:r="http://schemas.openxmlformats.org/officeDocument/2006/relationships" xmlns:m="http://schemas.openxmlformats.org/officeDocument/2006/math" xmlns:v="urn:schemas-microsoft-com:vml" xmlns:wp14="http://schemas.microsoft.com/office/word/2010/wordprocessingDrawing" xmlns:wp="http://schemas.openxmlformats.org/drawingml/2006/wordprocessingDrawing" xmlns:w10="urn:schemas-microsoft-com:office:word" xmlns:w="http://schemas.openxmlformats.org/wordprocessingml/2006/main" xmlns:w14="http://schemas.microsoft.com/office/word/2010/wordml" xmlns:w15="http://schemas.microsoft.com/office/word/2012/wordml" xmlns:w16cid="http://schemas.microsoft.com/office/word/2016/wordml/cid" xmlns:w16se="http://schemas.microsoft.com/office/word/2015/wordml/symex" xmlns:wpg="http://schemas.microsoft.com/office/word/2010/wordprocessingGroup" xmlns:wpi="http://schemas.microsoft.com/office/word/2010/wordprocessingInk" xmlns:wne="http://schemas.microsoft.com/office/word/2006/wordml" xmlns:wps="http://schemas.microsoft.com/office/word/2010/wordprocessingShape" mc:Ignorable="w14 w15 w16se w16cid wp14">
   <w:abstractNum w:abstractNumId="0" w15:restartNumberingAfterBreak="0">
+    <w:nsid w:val="0E4B0BA7"/>
+    <w:multiLevelType w:val="hybridMultilevel"/>
+    <w:tmpl w:val="E8908E9C"/>
+    <w:lvl w:ilvl="0" w:tplc="0809000F">
+      <w:start w:val="1"/>
+      <w:numFmt w:val="decimal"/>
+      <w:lvlText w:val="%1."/>
+      <w:lvlJc w:val="left"/>
+      <w:pPr>
+        <w:ind w:left="720" w:hanging="360"/>
+      </w:pPr>
+      <w:rPr>
+        <w:rFonts w:hint="default"/>
+      </w:rPr>
+    </w:lvl>
+    <w:lvl w:ilvl="1" w:tplc="08090019" w:tentative="1">
+      <w:start w:val="1"/>
+      <w:numFmt w:val="lowerLetter"/>
+      <w:lvlText w:val="%2."/>
+      <w:lvlJc w:val="left"/>
+      <w:pPr>
+        <w:ind w:left="1440" w:hanging="360"/>
+      </w:pPr>
+    </w:lvl>
+    <w:lvl w:ilvl="2" w:tplc="0809001B" w:tentative="1">
+      <w:start w:val="1"/>
+      <w:numFmt w:val="lowerRoman"/>
+      <w:lvlText w:val="%3."/>
+      <w:lvlJc w:val="right"/>
+      <w:pPr>
+        <w:ind w:left="2160" w:hanging="180"/>
+      </w:pPr>
+    </w:lvl>
+    <w:lvl w:ilvl="3" w:tplc="0809000F" w:tentative="1">
+      <w:start w:val="1"/>
+      <w:numFmt w:val="decimal"/>
+      <w:lvlText w:val="%4."/>
+      <w:lvlJc w:val="left"/>
+      <w:pPr>
+        <w:ind w:left="2880" w:hanging="360"/>
+      </w:pPr>
+    </w:lvl>
+    <w:lvl w:ilvl="4" w:tplc="08090019" w:tentative="1">
+      <w:start w:val="1"/>
+      <w:numFmt w:val="lowerLetter"/>
+      <w:lvlText w:val="%5."/>
+      <w:lvlJc w:val="left"/>
+      <w:pPr>
+        <w:ind w:left="3600" w:hanging="360"/>
+      </w:pPr>
+    </w:lvl>
+    <w:lvl w:ilvl="5" w:tplc="0809001B" w:tentative="1">
+      <w:start w:val="1"/>
+      <w:numFmt w:val="lowerRoman"/>
+      <w:lvlText w:val="%6."/>
+      <w:lvlJc w:val="right"/>
+      <w:pPr>
+        <w:ind w:left="4320" w:hanging="180"/>
+      </w:pPr>
+    </w:lvl>
+    <w:lvl w:ilvl="6" w:tplc="0809000F" w:tentative="1">
+      <w:start w:val="1"/>
+      <w:numFmt w:val="decimal"/>
+      <w:lvlText w:val="%7."/>
+      <w:lvlJc w:val="left"/>
+      <w:pPr>
+        <w:ind w:left="5040" w:hanging="360"/>
+      </w:pPr>
+    </w:lvl>
+    <w:lvl w:ilvl="7" w:tplc="08090019" w:tentative="1">
+      <w:start w:val="1"/>
+      <w:numFmt w:val="lowerLetter"/>
+      <w:lvlText w:val="%8."/>
+      <w:lvlJc w:val="left"/>
+      <w:pPr>
+        <w:ind w:left="5760" w:hanging="360"/>
+      </w:pPr>
+    </w:lvl>
+    <w:lvl w:ilvl="8" w:tplc="0809001B" w:tentative="1">
+      <w:start w:val="1"/>
+      <w:numFmt w:val="lowerRoman"/>
+      <w:lvlText w:val="%9."/>
+      <w:lvlJc w:val="right"/>
+      <w:pPr>
+        <w:ind w:left="6480" w:hanging="180"/>
+      </w:pPr>
+    </w:lvl>
+  </w:abstractNum>
+  <w:abstractNum w:abstractNumId="1" w15:restartNumberingAfterBreak="0">
     <w:nsid w:val="441170D6"/>
     <w:multiLevelType w:val="hybridMultilevel"/>
     <w:tmpl w:val="AFCA4604"/>
@@ -810,7 +1209,7 @@
       </w:pPr>
     </w:lvl>
   </w:abstractNum>
-  <w:abstractNum w:abstractNumId="1" w15:restartNumberingAfterBreak="0">
+  <w:abstractNum w:abstractNumId="2" w15:restartNumberingAfterBreak="0">
     <w:nsid w:val="740A74E6"/>
     <w:multiLevelType w:val="hybridMultilevel"/>
     <w:tmpl w:val="89F63AD4"/>
@@ -900,9 +1299,12 @@
     </w:lvl>
   </w:abstractNum>
   <w:num w:numId="1">
+    <w:abstractNumId w:val="2"/>
+  </w:num>
+  <w:num w:numId="2">
     <w:abstractNumId w:val="1"/>
   </w:num>
-  <w:num w:numId="2">
+  <w:num w:numId="3">
     <w:abstractNumId w:val="0"/>
   </w:num>
 </w:numbering>

</xml_diff>